<commit_message>
Implement Proposal 6: full proposals management frontend
- Add Proposal types and ProposalListResponse to types/index.ts
- Add proposalsApi client with CRUD methods to lib/api.ts
- Create proxy route for single proposal GET/PUT/DELETE
- Rewrite proposals list page with real data fetching, search,
  status filter, and pagination
- Create new proposal page with creation form
- Create proposal detail/edit page with Overview and Content tabs,
  status workflow dropdown, and delete functionality
- Update FEATURE_STATUS docs (Proposal 6: 7 of 8 features deployed)

Co-Authored-By: Claude Opus 4.6 <noreply@anthropic.com>
</commit_message>
<xml_diff>
--- a/docs/FEATURE_STATUS.docx
+++ b/docs/FEATURE_STATUS.docx
@@ -3644,7 +3644,143 @@
               <w:jc w:val="left"/>
             </w:pPr>
             <w:r>
-              <w:t xml:space="preserve">Not started</w:t>
+              <w:t xml:space="preserve">Done</w:t>
+            </w:r>
+          </w:p>
+        </w:tc>
+        <w:tc>
+          <w:p>
+            <w:pPr>
+              <w:pStyle w:val="Compact"/>
+              <w:jc w:val="left"/>
+            </w:pPr>
+            <w:r>
+              <w:t xml:space="preserve">Yes</w:t>
+            </w:r>
+          </w:p>
+        </w:tc>
+        <w:tc>
+          <w:p>
+            <w:pPr>
+              <w:pStyle w:val="Compact"/>
+              <w:jc w:val="left"/>
+            </w:pPr>
+            <w:r>
+              <w:t xml:space="preserve">/proposals/new page with form</w:t>
+            </w:r>
+          </w:p>
+        </w:tc>
+      </w:tr>
+      <w:tr>
+        <w:tc>
+          <w:p>
+            <w:pPr>
+              <w:pStyle w:val="Compact"/>
+              <w:jc w:val="left"/>
+            </w:pPr>
+            <w:r>
+              <w:t xml:space="preserve">6.2</w:t>
+            </w:r>
+          </w:p>
+        </w:tc>
+        <w:tc>
+          <w:p>
+            <w:pPr>
+              <w:pStyle w:val="Compact"/>
+              <w:jc w:val="left"/>
+            </w:pPr>
+            <w:r>
+              <w:t xml:space="preserve">Create Proposal from Opportunity</w:t>
+            </w:r>
+          </w:p>
+        </w:tc>
+        <w:tc>
+          <w:p>
+            <w:pPr>
+              <w:pStyle w:val="Compact"/>
+              <w:jc w:val="left"/>
+            </w:pPr>
+            <w:r>
+              <w:t xml:space="preserve">Done</w:t>
+            </w:r>
+          </w:p>
+        </w:tc>
+        <w:tc>
+          <w:p>
+            <w:pPr>
+              <w:pStyle w:val="Compact"/>
+              <w:jc w:val="left"/>
+            </w:pPr>
+            <w:r>
+              <w:t xml:space="preserve">Done</w:t>
+            </w:r>
+          </w:p>
+        </w:tc>
+        <w:tc>
+          <w:p>
+            <w:pPr>
+              <w:pStyle w:val="Compact"/>
+              <w:jc w:val="left"/>
+            </w:pPr>
+            <w:r>
+              <w:t xml:space="preserve">Yes</w:t>
+            </w:r>
+          </w:p>
+        </w:tc>
+        <w:tc>
+          <w:p>
+            <w:pPr>
+              <w:pStyle w:val="Compact"/>
+              <w:jc w:val="left"/>
+            </w:pPr>
+            <w:r>
+              <w:t xml:space="preserve">Button on opportunities page</w:t>
+            </w:r>
+          </w:p>
+        </w:tc>
+      </w:tr>
+      <w:tr>
+        <w:tc>
+          <w:p>
+            <w:pPr>
+              <w:pStyle w:val="Compact"/>
+              <w:jc w:val="left"/>
+            </w:pPr>
+            <w:r>
+              <w:t xml:space="preserve">6.3</w:t>
+            </w:r>
+          </w:p>
+        </w:tc>
+        <w:tc>
+          <w:p>
+            <w:pPr>
+              <w:pStyle w:val="Compact"/>
+              <w:jc w:val="left"/>
+            </w:pPr>
+            <w:r>
+              <w:t xml:space="preserve">AI-Generated Executive Summary</w:t>
+            </w:r>
+          </w:p>
+        </w:tc>
+        <w:tc>
+          <w:p>
+            <w:pPr>
+              <w:pStyle w:val="Compact"/>
+              <w:jc w:val="left"/>
+            </w:pPr>
+            <w:r>
+              <w:t xml:space="preserve">Placeholder</w:t>
+            </w:r>
+          </w:p>
+        </w:tc>
+        <w:tc>
+          <w:p>
+            <w:pPr>
+              <w:pStyle w:val="Compact"/>
+              <w:jc w:val="left"/>
+            </w:pPr>
+            <w:r>
+              <w:t xml:space="preserve">N/A</w:t>
             </w:r>
           </w:p>
         </w:tc>
@@ -3666,49 +3802,31 @@
               <w:jc w:val="left"/>
             </w:pPr>
             <w:r>
-              <w:t xml:space="preserve">Backend works, no</w:t>
-            </w:r>
-            <w:r>
-              <w:t xml:space="preserve"> </w:t>
-            </w:r>
-            <w:r>
-              <w:t xml:space="preserve">“</w:t>
-            </w:r>
-            <w:r>
-              <w:t xml:space="preserve">New Proposal</w:t>
-            </w:r>
-            <w:r>
-              <w:t xml:space="preserve">”</w:t>
-            </w:r>
-            <w:r>
-              <w:t xml:space="preserve"> </w:t>
-            </w:r>
-            <w:r>
-              <w:t xml:space="preserve">form</w:t>
-            </w:r>
-          </w:p>
-        </w:tc>
-      </w:tr>
-      <w:tr>
-        <w:tc>
-          <w:p>
-            <w:pPr>
-              <w:pStyle w:val="Compact"/>
-              <w:jc w:val="left"/>
-            </w:pPr>
-            <w:r>
-              <w:t xml:space="preserve">6.2</w:t>
-            </w:r>
-          </w:p>
-        </w:tc>
-        <w:tc>
-          <w:p>
-            <w:pPr>
-              <w:pStyle w:val="Compact"/>
-              <w:jc w:val="left"/>
-            </w:pPr>
-            <w:r>
-              <w:t xml:space="preserve">Create Proposal from Opportunity</w:t>
+              <w:t xml:space="preserve">Template text, Claude API not integrated</w:t>
+            </w:r>
+          </w:p>
+        </w:tc>
+      </w:tr>
+      <w:tr>
+        <w:tc>
+          <w:p>
+            <w:pPr>
+              <w:pStyle w:val="Compact"/>
+              <w:jc w:val="left"/>
+            </w:pPr>
+            <w:r>
+              <w:t xml:space="preserve">6.4</w:t>
+            </w:r>
+          </w:p>
+        </w:tc>
+        <w:tc>
+          <w:p>
+            <w:pPr>
+              <w:pStyle w:val="Compact"/>
+              <w:jc w:val="left"/>
+            </w:pPr>
+            <w:r>
+              <w:t xml:space="preserve">List Proposals (filtered, paginated)</w:t>
             </w:r>
           </w:p>
         </w:tc>
@@ -3752,143 +3870,7 @@
               <w:jc w:val="left"/>
             </w:pPr>
             <w:r>
-              <w:t xml:space="preserve">Button on opportunities page</w:t>
-            </w:r>
-          </w:p>
-        </w:tc>
-      </w:tr>
-      <w:tr>
-        <w:tc>
-          <w:p>
-            <w:pPr>
-              <w:pStyle w:val="Compact"/>
-              <w:jc w:val="left"/>
-            </w:pPr>
-            <w:r>
-              <w:t xml:space="preserve">6.3</w:t>
-            </w:r>
-          </w:p>
-        </w:tc>
-        <w:tc>
-          <w:p>
-            <w:pPr>
-              <w:pStyle w:val="Compact"/>
-              <w:jc w:val="left"/>
-            </w:pPr>
-            <w:r>
-              <w:t xml:space="preserve">AI-Generated Executive Summary</w:t>
-            </w:r>
-          </w:p>
-        </w:tc>
-        <w:tc>
-          <w:p>
-            <w:pPr>
-              <w:pStyle w:val="Compact"/>
-              <w:jc w:val="left"/>
-            </w:pPr>
-            <w:r>
-              <w:t xml:space="preserve">Placeholder</w:t>
-            </w:r>
-          </w:p>
-        </w:tc>
-        <w:tc>
-          <w:p>
-            <w:pPr>
-              <w:pStyle w:val="Compact"/>
-              <w:jc w:val="left"/>
-            </w:pPr>
-            <w:r>
-              <w:t xml:space="preserve">N/A</w:t>
-            </w:r>
-          </w:p>
-        </w:tc>
-        <w:tc>
-          <w:p>
-            <w:pPr>
-              <w:pStyle w:val="Compact"/>
-              <w:jc w:val="left"/>
-            </w:pPr>
-            <w:r>
-              <w:t xml:space="preserve">Partial</w:t>
-            </w:r>
-          </w:p>
-        </w:tc>
-        <w:tc>
-          <w:p>
-            <w:pPr>
-              <w:pStyle w:val="Compact"/>
-              <w:jc w:val="left"/>
-            </w:pPr>
-            <w:r>
-              <w:t xml:space="preserve">Template text, Claude API not integrated</w:t>
-            </w:r>
-          </w:p>
-        </w:tc>
-      </w:tr>
-      <w:tr>
-        <w:tc>
-          <w:p>
-            <w:pPr>
-              <w:pStyle w:val="Compact"/>
-              <w:jc w:val="left"/>
-            </w:pPr>
-            <w:r>
-              <w:t xml:space="preserve">6.4</w:t>
-            </w:r>
-          </w:p>
-        </w:tc>
-        <w:tc>
-          <w:p>
-            <w:pPr>
-              <w:pStyle w:val="Compact"/>
-              <w:jc w:val="left"/>
-            </w:pPr>
-            <w:r>
-              <w:t xml:space="preserve">List Proposals (filtered, paginated)</w:t>
-            </w:r>
-          </w:p>
-        </w:tc>
-        <w:tc>
-          <w:p>
-            <w:pPr>
-              <w:pStyle w:val="Compact"/>
-              <w:jc w:val="left"/>
-            </w:pPr>
-            <w:r>
-              <w:t xml:space="preserve">Done</w:t>
-            </w:r>
-          </w:p>
-        </w:tc>
-        <w:tc>
-          <w:p>
-            <w:pPr>
-              <w:pStyle w:val="Compact"/>
-              <w:jc w:val="left"/>
-            </w:pPr>
-            <w:r>
-              <w:t xml:space="preserve">Not started</w:t>
-            </w:r>
-          </w:p>
-        </w:tc>
-        <w:tc>
-          <w:p>
-            <w:pPr>
-              <w:pStyle w:val="Compact"/>
-              <w:jc w:val="left"/>
-            </w:pPr>
-            <w:r>
-              <w:t xml:space="preserve">Partial</w:t>
-            </w:r>
-          </w:p>
-        </w:tc>
-        <w:tc>
-          <w:p>
-            <w:pPr>
-              <w:pStyle w:val="Compact"/>
-              <w:jc w:val="left"/>
-            </w:pPr>
-            <w:r>
-              <w:t xml:space="preserve">Backend works, frontend shows empty state</w:t>
+              <w:t xml:space="preserve">Search, status filter, pagination</w:t>
             </w:r>
           </w:p>
         </w:tc>
@@ -3934,29 +3916,29 @@
               <w:jc w:val="left"/>
             </w:pPr>
             <w:r>
-              <w:t xml:space="preserve">Not started</w:t>
-            </w:r>
-          </w:p>
-        </w:tc>
-        <w:tc>
-          <w:p>
-            <w:pPr>
-              <w:pStyle w:val="Compact"/>
-              <w:jc w:val="left"/>
-            </w:pPr>
-            <w:r>
-              <w:t xml:space="preserve">Partial</w:t>
-            </w:r>
-          </w:p>
-        </w:tc>
-        <w:tc>
-          <w:p>
-            <w:pPr>
-              <w:pStyle w:val="Compact"/>
-              <w:jc w:val="left"/>
-            </w:pPr>
-            <w:r>
-              <w:t xml:space="preserve">Backend CRUD works, no frontend editor</w:t>
+              <w:t xml:space="preserve">Done</w:t>
+            </w:r>
+          </w:p>
+        </w:tc>
+        <w:tc>
+          <w:p>
+            <w:pPr>
+              <w:pStyle w:val="Compact"/>
+              <w:jc w:val="left"/>
+            </w:pPr>
+            <w:r>
+              <w:t xml:space="preserve">Yes</w:t>
+            </w:r>
+          </w:p>
+        </w:tc>
+        <w:tc>
+          <w:p>
+            <w:pPr>
+              <w:pStyle w:val="Compact"/>
+              <w:jc w:val="left"/>
+            </w:pPr>
+            <w:r>
+              <w:t xml:space="preserve">/proposals/[id] with Overview + Content tabs</w:t>
             </w:r>
           </w:p>
         </w:tc>
@@ -4002,29 +3984,29 @@
               <w:jc w:val="left"/>
             </w:pPr>
             <w:r>
-              <w:t xml:space="preserve">Not started</w:t>
-            </w:r>
-          </w:p>
-        </w:tc>
-        <w:tc>
-          <w:p>
-            <w:pPr>
-              <w:pStyle w:val="Compact"/>
-              <w:jc w:val="left"/>
-            </w:pPr>
-            <w:r>
-              <w:t xml:space="preserve">Partial</w:t>
-            </w:r>
-          </w:p>
-        </w:tc>
-        <w:tc>
-          <w:p>
-            <w:pPr>
-              <w:pStyle w:val="Compact"/>
-              <w:jc w:val="left"/>
-            </w:pPr>
-            <w:r>
-              <w:t xml:space="preserve">Draft/InProgress/Review/Submitted/Awarded</w:t>
+              <w:t xml:space="preserve">Done</w:t>
+            </w:r>
+          </w:p>
+        </w:tc>
+        <w:tc>
+          <w:p>
+            <w:pPr>
+              <w:pStyle w:val="Compact"/>
+              <w:jc w:val="left"/>
+            </w:pPr>
+            <w:r>
+              <w:t xml:space="preserve">Yes</w:t>
+            </w:r>
+          </w:p>
+        </w:tc>
+        <w:tc>
+          <w:p>
+            <w:pPr>
+              <w:pStyle w:val="Compact"/>
+              <w:jc w:val="left"/>
+            </w:pPr>
+            <w:r>
+              <w:t xml:space="preserve">Status dropdown on detail page</w:t>
             </w:r>
           </w:p>
         </w:tc>
@@ -4070,29 +4052,29 @@
               <w:jc w:val="left"/>
             </w:pPr>
             <w:r>
-              <w:t xml:space="preserve">Not started</w:t>
-            </w:r>
-          </w:p>
-        </w:tc>
-        <w:tc>
-          <w:p>
-            <w:pPr>
-              <w:pStyle w:val="Compact"/>
-              <w:jc w:val="left"/>
-            </w:pPr>
-            <w:r>
-              <w:t xml:space="preserve">Partial</w:t>
-            </w:r>
-          </w:p>
-        </w:tc>
-        <w:tc>
-          <w:p>
-            <w:pPr>
-              <w:pStyle w:val="Compact"/>
-              <w:jc w:val="left"/>
-            </w:pPr>
-            <w:r>
-              <w:t xml:space="preserve">Backend enforces permissions</w:t>
+              <w:t xml:space="preserve">Done</w:t>
+            </w:r>
+          </w:p>
+        </w:tc>
+        <w:tc>
+          <w:p>
+            <w:pPr>
+              <w:pStyle w:val="Compact"/>
+              <w:jc w:val="left"/>
+            </w:pPr>
+            <w:r>
+              <w:t xml:space="preserve">Yes</w:t>
+            </w:r>
+          </w:p>
+        </w:tc>
+        <w:tc>
+          <w:p>
+            <w:pPr>
+              <w:pStyle w:val="Compact"/>
+              <w:jc w:val="left"/>
+            </w:pPr>
+            <w:r>
+              <w:t xml:space="preserve">Delete button with confirmation</w:t>
             </w:r>
           </w:p>
         </w:tc>
@@ -4138,29 +4120,29 @@
               <w:jc w:val="left"/>
             </w:pPr>
             <w:r>
-              <w:t xml:space="preserve">Not started</w:t>
-            </w:r>
-          </w:p>
-        </w:tc>
-        <w:tc>
-          <w:p>
-            <w:pPr>
-              <w:pStyle w:val="Compact"/>
-              <w:jc w:val="left"/>
-            </w:pPr>
-            <w:r>
-              <w:t xml:space="preserve">Partial</w:t>
-            </w:r>
-          </w:p>
-        </w:tc>
-        <w:tc>
-          <w:p>
-            <w:pPr>
-              <w:pStyle w:val="Compact"/>
-              <w:jc w:val="left"/>
-            </w:pPr>
-            <w:r>
-              <w:t xml:space="preserve">Exec summary, tech approach, etc. in model</w:t>
+              <w:t xml:space="preserve">Done</w:t>
+            </w:r>
+          </w:p>
+        </w:tc>
+        <w:tc>
+          <w:p>
+            <w:pPr>
+              <w:pStyle w:val="Compact"/>
+              <w:jc w:val="left"/>
+            </w:pPr>
+            <w:r>
+              <w:t xml:space="preserve">Yes</w:t>
+            </w:r>
+          </w:p>
+        </w:tc>
+        <w:tc>
+          <w:p>
+            <w:pPr>
+              <w:pStyle w:val="Compact"/>
+              <w:jc w:val="left"/>
+            </w:pPr>
+            <w:r>
+              <w:t xml:space="preserve">5 content sections on Content tab</w:t>
             </w:r>
           </w:p>
         </w:tc>
@@ -7970,18 +7952,18 @@
               <w:jc w:val="left"/>
             </w:pPr>
             <w:r>
+              <w:t xml:space="preserve">7</w:t>
+            </w:r>
+          </w:p>
+        </w:tc>
+        <w:tc>
+          <w:p>
+            <w:pPr>
+              <w:pStyle w:val="Compact"/>
+              <w:jc w:val="left"/>
+            </w:pPr>
+            <w:r>
               <w:t xml:space="preserve">1</w:t>
-            </w:r>
-          </w:p>
-        </w:tc>
-        <w:tc>
-          <w:p>
-            <w:pPr>
-              <w:pStyle w:val="Compact"/>
-              <w:jc w:val="left"/>
-            </w:pPr>
-            <w:r>
-              <w:t xml:space="preserve">7</w:t>
             </w:r>
           </w:p>
         </w:tc>
@@ -8324,7 +8306,7 @@
                 <w:bCs/>
                 <w:b/>
               </w:rPr>
-              <w:t xml:space="preserve">48 (52%)</w:t>
+              <w:t xml:space="preserve">54 (59%)</w:t>
             </w:r>
           </w:p>
         </w:tc>
@@ -8339,7 +8321,7 @@
                 <w:bCs/>
                 <w:b/>
               </w:rPr>
-              <w:t xml:space="preserve">25 (27%)</w:t>
+              <w:t xml:space="preserve">19 (21%)</w:t>
             </w:r>
           </w:p>
         </w:tc>
@@ -8367,28 +8349,6 @@
       </w:pPr>
       <w:r>
         <w:t xml:space="preserve">Critical Gaps (Highest Priority)</w:t>
-      </w:r>
-    </w:p>
-    <w:p>
-      <w:pPr>
-        <w:numPr>
-          <w:ilvl w:val="0"/>
-          <w:numId w:val="1001"/>
-        </w:numPr>
-        <w:pStyle w:val="Compact"/>
-      </w:pPr>
-      <w:r>
-        <w:rPr>
-          <w:bCs/>
-          <w:b/>
-        </w:rPr>
-        <w:t xml:space="preserve">Proposals List page</w:t>
-      </w:r>
-      <w:r>
-        <w:t xml:space="preserve"> </w:t>
-      </w:r>
-      <w:r>
-        <w:t xml:space="preserve">- Backend works but frontend doesn’t fetch data</w:t>
       </w:r>
     </w:p>
     <w:p>

</xml_diff>

<commit_message>
Integrate Claude AI for executive summary generation (6.3)
- Create ai/service.py with generate_executive_summary() using Claude API
- Update from-opportunity endpoint to call Claude with fallback to template
- Tracks AI-generated content in proposal.ai_generated_content field
- Gracefully handles missing API key, auth errors, and rate limits

Co-Authored-By: Claude Opus 4.6 <noreply@anthropic.com>
</commit_message>
<xml_diff>
--- a/docs/FEATURE_STATUS.docx
+++ b/docs/FEATURE_STATUS.docx
@@ -3769,7 +3769,7 @@
               <w:jc w:val="left"/>
             </w:pPr>
             <w:r>
-              <w:t xml:space="preserve">Placeholder</w:t>
+              <w:t xml:space="preserve">Done</w:t>
             </w:r>
           </w:p>
         </w:tc>
@@ -3791,18 +3791,18 @@
               <w:jc w:val="left"/>
             </w:pPr>
             <w:r>
-              <w:t xml:space="preserve">Partial</w:t>
-            </w:r>
-          </w:p>
-        </w:tc>
-        <w:tc>
-          <w:p>
-            <w:pPr>
-              <w:pStyle w:val="Compact"/>
-              <w:jc w:val="left"/>
-            </w:pPr>
-            <w:r>
-              <w:t xml:space="preserve">Template text, Claude API not integrated</w:t>
+              <w:t xml:space="preserve">Yes</w:t>
+            </w:r>
+          </w:p>
+        </w:tc>
+        <w:tc>
+          <w:p>
+            <w:pPr>
+              <w:pStyle w:val="Compact"/>
+              <w:jc w:val="left"/>
+            </w:pPr>
+            <w:r>
+              <w:t xml:space="preserve">Claude AI with template fallback (needs ANTHROPIC_API_KEY)</w:t>
             </w:r>
           </w:p>
         </w:tc>
@@ -7952,18 +7952,18 @@
               <w:jc w:val="left"/>
             </w:pPr>
             <w:r>
-              <w:t xml:space="preserve">7</w:t>
-            </w:r>
-          </w:p>
-        </w:tc>
-        <w:tc>
-          <w:p>
-            <w:pPr>
-              <w:pStyle w:val="Compact"/>
-              <w:jc w:val="left"/>
-            </w:pPr>
-            <w:r>
-              <w:t xml:space="preserve">1</w:t>
+              <w:t xml:space="preserve">8</w:t>
+            </w:r>
+          </w:p>
+        </w:tc>
+        <w:tc>
+          <w:p>
+            <w:pPr>
+              <w:pStyle w:val="Compact"/>
+              <w:jc w:val="left"/>
+            </w:pPr>
+            <w:r>
+              <w:t xml:space="preserve">0</w:t>
             </w:r>
           </w:p>
         </w:tc>
@@ -8306,7 +8306,7 @@
                 <w:bCs/>
                 <w:b/>
               </w:rPr>
-              <w:t xml:space="preserve">54 (59%)</w:t>
+              <w:t xml:space="preserve">55 (60%)</w:t>
             </w:r>
           </w:p>
         </w:tc>
@@ -8321,7 +8321,7 @@
                 <w:bCs/>
                 <w:b/>
               </w:rPr>
-              <w:t xml:space="preserve">19 (21%)</w:t>
+              <w:t xml:space="preserve">18 (20%)</w:t>
             </w:r>
           </w:p>
         </w:tc>

</xml_diff>